<commit_message>
modified:   HackKeele/Resources/Hack Keele Branding.docx 	new file:   HackKeele/Resources/HeaderPicture.png 	new file:   HackKeele/Resources/squareLogo.png
</commit_message>
<xml_diff>
--- a/HackKeele/Resources/Hack Keele Branding.docx
+++ b/HackKeele/Resources/Hack Keele Branding.docx
@@ -98,10 +98,7 @@
         <w:jc w:val="center"/>
       </w:pPr>
       <w:r>
-        <w:t xml:space="preserve">Normal </w:t>
-      </w:r>
-      <w:r>
-        <w:t>Logo:</w:t>
+        <w:t>Header Picture:</w:t>
       </w:r>
     </w:p>
     <w:p>
@@ -115,7 +112,67 @@
         </w:rPr>
         <w:drawing>
           <wp:inline distT="0" distB="0" distL="0" distR="0">
-            <wp:extent cx="5112138" cy="2447925"/>
+            <wp:extent cx="3455035" cy="1864172"/>
+            <wp:effectExtent l="0" t="0" r="0" b="3175"/>
+            <wp:docPr id="1" name="Picture 1"/>
+            <wp:cNvGraphicFramePr>
+              <a:graphicFrameLocks xmlns:a="http://schemas.openxmlformats.org/drawingml/2006/main" noChangeAspect="1"/>
+            </wp:cNvGraphicFramePr>
+            <a:graphic xmlns:a="http://schemas.openxmlformats.org/drawingml/2006/main">
+              <a:graphicData uri="http://schemas.openxmlformats.org/drawingml/2006/picture">
+                <pic:pic xmlns:pic="http://schemas.openxmlformats.org/drawingml/2006/picture">
+                  <pic:nvPicPr>
+                    <pic:cNvPr id="1" name="HeaderPicture.png"/>
+                    <pic:cNvPicPr/>
+                  </pic:nvPicPr>
+                  <pic:blipFill>
+                    <a:blip r:embed="rId5" cstate="print">
+                      <a:extLst>
+                        <a:ext uri="{28A0092B-C50C-407E-A947-70E740481C1C}">
+                          <a14:useLocalDpi xmlns:a14="http://schemas.microsoft.com/office/drawing/2010/main" val="0"/>
+                        </a:ext>
+                      </a:extLst>
+                    </a:blip>
+                    <a:stretch>
+                      <a:fillRect/>
+                    </a:stretch>
+                  </pic:blipFill>
+                  <pic:spPr>
+                    <a:xfrm>
+                      <a:off x="0" y="0"/>
+                      <a:ext cx="3462949" cy="1868442"/>
+                    </a:xfrm>
+                    <a:prstGeom prst="rect">
+                      <a:avLst/>
+                    </a:prstGeom>
+                  </pic:spPr>
+                </pic:pic>
+              </a:graphicData>
+            </a:graphic>
+          </wp:inline>
+        </w:drawing>
+      </w:r>
+    </w:p>
+    <w:p>
+      <w:pPr>
+        <w:jc w:val="center"/>
+      </w:pPr>
+      <w:r>
+        <w:t>Normal Logo:</w:t>
+      </w:r>
+    </w:p>
+    <w:p>
+      <w:pPr>
+        <w:jc w:val="center"/>
+      </w:pPr>
+      <w:r>
+        <w:rPr>
+          <w:noProof/>
+          <w:lang w:eastAsia="en-GB"/>
+        </w:rPr>
+        <w:drawing>
+          <wp:inline distT="0" distB="0" distL="0" distR="0" wp14:anchorId="13385CC0" wp14:editId="744AE35A">
+            <wp:extent cx="2295525" cy="1099202"/>
             <wp:effectExtent l="0" t="0" r="0" b="0"/>
             <wp:docPr id="2" name="Picture 2"/>
             <wp:cNvGraphicFramePr>
@@ -129,7 +186,7 @@
                     <pic:cNvPicPr/>
                   </pic:nvPicPr>
                   <pic:blipFill rotWithShape="1">
-                    <a:blip r:embed="rId5">
+                    <a:blip r:embed="rId6" cstate="print">
                       <a:extLst>
                         <a:ext uri="{28A0092B-C50C-407E-A947-70E740481C1C}">
                           <a14:useLocalDpi xmlns:a14="http://schemas.microsoft.com/office/drawing/2010/main" val="0"/>
@@ -142,7 +199,7 @@
                   <pic:spPr bwMode="auto">
                     <a:xfrm>
                       <a:off x="0" y="0"/>
-                      <a:ext cx="5144787" cy="2463559"/>
+                      <a:ext cx="2340866" cy="1120913"/>
                     </a:xfrm>
                     <a:prstGeom prst="rect">
                       <a:avLst/>
@@ -163,22 +220,8 @@
           </wp:inline>
         </w:drawing>
       </w:r>
-    </w:p>
-    <w:p>
-      <w:pPr>
-        <w:jc w:val="center"/>
-      </w:pPr>
-      <w:r>
-        <w:t>Header Picture:</w:t>
-      </w:r>
-    </w:p>
-    <w:p>
-      <w:pPr>
-        <w:jc w:val="center"/>
-      </w:pPr>
-      <w:r>
-        <w:t>tbc</w:t>
-      </w:r>
+      <w:bookmarkStart w:id="0" w:name="_GoBack"/>
+      <w:bookmarkEnd w:id="0"/>
     </w:p>
     <w:p>
       <w:pPr>
@@ -249,13 +292,8 @@
         <w:t xml:space="preserve">, </w:t>
       </w:r>
       <w:r>
-        <w:t>#</w:t>
-      </w:r>
-      <w:bookmarkStart w:id="0" w:name="_GoBack"/>
-      <w:r>
-        <w:t>01FF89</w:t>
-      </w:r>
-      <w:bookmarkEnd w:id="0"/>
+        <w:t>#01FF89</w:t>
+      </w:r>
       <w:r>
         <w:t xml:space="preserve">, #666666, </w:t>
       </w:r>
@@ -265,6 +303,7 @@
         <w:pStyle w:val="Heading2"/>
       </w:pPr>
       <w:r>
+        <w:lastRenderedPageBreak/>
         <w:t>Style references</w:t>
       </w:r>
     </w:p>

</xml_diff>